<commit_message>
Added docker and docs
</commit_message>
<xml_diff>
--- a/docs/Warehouse Management System.docx
+++ b/docs/Warehouse Management System.docx
@@ -266,57 +266,72 @@
     </w:p>
     <w:p>
       <w:pPr>
-        <w:pStyle w:val="ListParagraph"/>
+        <w:pStyle w:val="NormalWeb"/>
         <w:numPr>
           <w:ilvl w:val="0"/>
           <w:numId w:val="2"/>
         </w:numPr>
-        <w:spacing w:before="100" w:beforeAutospacing="1" w:after="100" w:afterAutospacing="1" w:line="240" w:lineRule="auto"/>
-        <w:rPr>
-          <w:rFonts w:ascii="Times New Roman" w:eastAsia="Times New Roman" w:hAnsi="Times New Roman" w:cs="Times New Roman"/>
-          <w:sz w:val="24"/>
-          <w:szCs w:val="24"/>
-        </w:rPr>
-      </w:pPr>
-      <w:r>
-        <w:rPr>
-          <w:rFonts w:ascii="Times New Roman" w:eastAsia="Times New Roman" w:hAnsi="Times New Roman" w:cs="Times New Roman"/>
-          <w:b/>
-          <w:bCs/>
-          <w:sz w:val="24"/>
-          <w:szCs w:val="24"/>
+      </w:pPr>
+      <w:r>
+        <w:rPr>
+          <w:rStyle w:val="Strong"/>
         </w:rPr>
         <w:t>POST /</w:t>
       </w:r>
       <w:proofErr w:type="spellStart"/>
       <w:r>
         <w:rPr>
-          <w:rFonts w:ascii="Times New Roman" w:eastAsia="Times New Roman" w:hAnsi="Times New Roman" w:cs="Times New Roman"/>
-          <w:b/>
-          <w:bCs/>
-          <w:sz w:val="24"/>
-          <w:szCs w:val="24"/>
+          <w:rStyle w:val="Strong"/>
         </w:rPr>
         <w:t>registerUser</w:t>
       </w:r>
       <w:proofErr w:type="spellEnd"/>
       <w:r>
-        <w:rPr>
-          <w:rFonts w:ascii="Times New Roman" w:eastAsia="Times New Roman" w:hAnsi="Times New Roman" w:cs="Times New Roman"/>
-          <w:b/>
-          <w:bCs/>
-          <w:sz w:val="24"/>
-          <w:szCs w:val="24"/>
-        </w:rPr>
-        <w:t xml:space="preserve"> </w:t>
-      </w:r>
-      <w:r>
-        <w:rPr>
-          <w:rFonts w:ascii="Times New Roman" w:eastAsia="Times New Roman" w:hAnsi="Times New Roman" w:cs="Times New Roman"/>
-          <w:sz w:val="24"/>
-          <w:szCs w:val="24"/>
-        </w:rPr>
-        <w:t>— Register a new system user and assign a role (ADMIN, MANAGER, EMPLOYEE).</w:t>
+        <w:t xml:space="preserve"> — Register a new system user and assign a role (ADMIN, MANAGER, EMPLOYEE).</w:t>
+      </w:r>
+    </w:p>
+    <w:p>
+      <w:pPr>
+        <w:pStyle w:val="NormalWeb"/>
+        <w:numPr>
+          <w:ilvl w:val="0"/>
+          <w:numId w:val="2"/>
+        </w:numPr>
+      </w:pPr>
+      <w:r>
+        <w:rPr>
+          <w:rStyle w:val="Strong"/>
+        </w:rPr>
+        <w:t>POST /login</w:t>
+      </w:r>
+      <w:r>
+        <w:t xml:space="preserve"> — Authenticate a user and start a session/issue a token.</w:t>
+      </w:r>
+    </w:p>
+    <w:p>
+      <w:pPr>
+        <w:pStyle w:val="NormalWeb"/>
+        <w:numPr>
+          <w:ilvl w:val="0"/>
+          <w:numId w:val="2"/>
+        </w:numPr>
+      </w:pPr>
+      <w:r>
+        <w:rPr>
+          <w:rStyle w:val="Strong"/>
+        </w:rPr>
+        <w:t>GET /</w:t>
+      </w:r>
+      <w:proofErr w:type="spellStart"/>
+      <w:r>
+        <w:rPr>
+          <w:rStyle w:val="Strong"/>
+        </w:rPr>
+        <w:t>getAllUsers</w:t>
+      </w:r>
+      <w:proofErr w:type="spellEnd"/>
+      <w:r>
+        <w:t xml:space="preserve"> — Retrieve a list of all users.</w:t>
       </w:r>
     </w:p>
     <w:p>
@@ -348,131 +363,226 @@
     </w:p>
     <w:p>
       <w:pPr>
-        <w:pStyle w:val="NormalWeb"/>
+        <w:pStyle w:val="ListParagraph"/>
         <w:numPr>
           <w:ilvl w:val="0"/>
           <w:numId w:val="8"/>
         </w:numPr>
-      </w:pPr>
-      <w:r>
-        <w:rPr>
-          <w:rStyle w:val="Strong"/>
+        <w:spacing w:before="100" w:beforeAutospacing="1" w:after="100" w:afterAutospacing="1" w:line="240" w:lineRule="auto"/>
+        <w:rPr>
+          <w:rFonts w:ascii="Times New Roman" w:eastAsia="Times New Roman" w:hAnsi="Times New Roman" w:cs="Times New Roman"/>
+          <w:sz w:val="24"/>
+          <w:szCs w:val="24"/>
+        </w:rPr>
+      </w:pPr>
+      <w:r>
+        <w:rPr>
+          <w:rFonts w:ascii="Times New Roman" w:eastAsia="Times New Roman" w:hAnsi="Times New Roman" w:cs="Times New Roman"/>
+          <w:b/>
+          <w:bCs/>
+          <w:sz w:val="24"/>
+          <w:szCs w:val="24"/>
         </w:rPr>
         <w:t>POST /</w:t>
       </w:r>
       <w:proofErr w:type="spellStart"/>
       <w:r>
         <w:rPr>
-          <w:rStyle w:val="Strong"/>
+          <w:rFonts w:ascii="Times New Roman" w:eastAsia="Times New Roman" w:hAnsi="Times New Roman" w:cs="Times New Roman"/>
+          <w:b/>
+          <w:bCs/>
+          <w:sz w:val="24"/>
+          <w:szCs w:val="24"/>
         </w:rPr>
         <w:t>createWarehouse</w:t>
       </w:r>
       <w:proofErr w:type="spellEnd"/>
       <w:r>
+        <w:rPr>
+          <w:rFonts w:ascii="Times New Roman" w:eastAsia="Times New Roman" w:hAnsi="Times New Roman" w:cs="Times New Roman"/>
+          <w:sz w:val="24"/>
+          <w:szCs w:val="24"/>
+        </w:rPr>
         <w:t xml:space="preserve"> — Add a new warehouse with its address details.</w:t>
       </w:r>
     </w:p>
     <w:p>
       <w:pPr>
-        <w:pStyle w:val="NormalWeb"/>
+        <w:pStyle w:val="ListParagraph"/>
         <w:numPr>
           <w:ilvl w:val="0"/>
           <w:numId w:val="8"/>
         </w:numPr>
-      </w:pPr>
-      <w:r>
-        <w:rPr>
-          <w:rStyle w:val="Strong"/>
+        <w:spacing w:before="100" w:beforeAutospacing="1" w:after="100" w:afterAutospacing="1" w:line="240" w:lineRule="auto"/>
+        <w:rPr>
+          <w:rFonts w:ascii="Times New Roman" w:eastAsia="Times New Roman" w:hAnsi="Times New Roman" w:cs="Times New Roman"/>
+          <w:sz w:val="24"/>
+          <w:szCs w:val="24"/>
+        </w:rPr>
+      </w:pPr>
+      <w:r>
+        <w:rPr>
+          <w:rFonts w:ascii="Times New Roman" w:eastAsia="Times New Roman" w:hAnsi="Times New Roman" w:cs="Times New Roman"/>
+          <w:b/>
+          <w:bCs/>
+          <w:sz w:val="24"/>
+          <w:szCs w:val="24"/>
         </w:rPr>
         <w:t>GET /</w:t>
       </w:r>
       <w:proofErr w:type="spellStart"/>
       <w:r>
         <w:rPr>
-          <w:rStyle w:val="Strong"/>
+          <w:rFonts w:ascii="Times New Roman" w:eastAsia="Times New Roman" w:hAnsi="Times New Roman" w:cs="Times New Roman"/>
+          <w:b/>
+          <w:bCs/>
+          <w:sz w:val="24"/>
+          <w:szCs w:val="24"/>
         </w:rPr>
         <w:t>getWarehouseById</w:t>
       </w:r>
       <w:proofErr w:type="spellEnd"/>
       <w:r>
-        <w:t xml:space="preserve"> — Retrieve specific warehouse details.</w:t>
-      </w:r>
-    </w:p>
-    <w:p>
-      <w:pPr>
-        <w:pStyle w:val="NormalWeb"/>
+        <w:rPr>
+          <w:rFonts w:ascii="Times New Roman" w:eastAsia="Times New Roman" w:hAnsi="Times New Roman" w:cs="Times New Roman"/>
+          <w:sz w:val="24"/>
+          <w:szCs w:val="24"/>
+        </w:rPr>
+        <w:t xml:space="preserve"> — Retrieve specific warehouse details by ID.</w:t>
+      </w:r>
+    </w:p>
+    <w:p>
+      <w:pPr>
+        <w:pStyle w:val="ListParagraph"/>
         <w:numPr>
           <w:ilvl w:val="0"/>
           <w:numId w:val="8"/>
         </w:numPr>
-      </w:pPr>
-      <w:r>
-        <w:rPr>
-          <w:rStyle w:val="Strong"/>
+        <w:spacing w:before="100" w:beforeAutospacing="1" w:after="100" w:afterAutospacing="1" w:line="240" w:lineRule="auto"/>
+        <w:rPr>
+          <w:rFonts w:ascii="Times New Roman" w:eastAsia="Times New Roman" w:hAnsi="Times New Roman" w:cs="Times New Roman"/>
+          <w:sz w:val="24"/>
+          <w:szCs w:val="24"/>
+        </w:rPr>
+      </w:pPr>
+      <w:r>
+        <w:rPr>
+          <w:rFonts w:ascii="Times New Roman" w:eastAsia="Times New Roman" w:hAnsi="Times New Roman" w:cs="Times New Roman"/>
+          <w:b/>
+          <w:bCs/>
+          <w:sz w:val="24"/>
+          <w:szCs w:val="24"/>
         </w:rPr>
         <w:t>GET /</w:t>
       </w:r>
       <w:proofErr w:type="spellStart"/>
       <w:r>
         <w:rPr>
-          <w:rStyle w:val="Strong"/>
+          <w:rFonts w:ascii="Times New Roman" w:eastAsia="Times New Roman" w:hAnsi="Times New Roman" w:cs="Times New Roman"/>
+          <w:b/>
+          <w:bCs/>
+          <w:sz w:val="24"/>
+          <w:szCs w:val="24"/>
         </w:rPr>
         <w:t>getAllWarehouses</w:t>
       </w:r>
       <w:proofErr w:type="spellEnd"/>
       <w:r>
+        <w:rPr>
+          <w:rFonts w:ascii="Times New Roman" w:eastAsia="Times New Roman" w:hAnsi="Times New Roman" w:cs="Times New Roman"/>
+          <w:sz w:val="24"/>
+          <w:szCs w:val="24"/>
+        </w:rPr>
         <w:t xml:space="preserve"> — View all warehouses in the system.</w:t>
       </w:r>
     </w:p>
     <w:p>
       <w:pPr>
-        <w:pStyle w:val="NormalWeb"/>
+        <w:pStyle w:val="ListParagraph"/>
         <w:numPr>
           <w:ilvl w:val="0"/>
           <w:numId w:val="8"/>
         </w:numPr>
-      </w:pPr>
-      <w:r>
-        <w:rPr>
-          <w:rStyle w:val="Strong"/>
+        <w:spacing w:before="100" w:beforeAutospacing="1" w:after="100" w:afterAutospacing="1" w:line="240" w:lineRule="auto"/>
+        <w:rPr>
+          <w:rFonts w:ascii="Times New Roman" w:eastAsia="Times New Roman" w:hAnsi="Times New Roman" w:cs="Times New Roman"/>
+          <w:sz w:val="24"/>
+          <w:szCs w:val="24"/>
+        </w:rPr>
+      </w:pPr>
+      <w:r>
+        <w:rPr>
+          <w:rFonts w:ascii="Times New Roman" w:eastAsia="Times New Roman" w:hAnsi="Times New Roman" w:cs="Times New Roman"/>
+          <w:b/>
+          <w:bCs/>
+          <w:sz w:val="24"/>
+          <w:szCs w:val="24"/>
         </w:rPr>
         <w:t>PUT /</w:t>
       </w:r>
       <w:proofErr w:type="spellStart"/>
       <w:r>
         <w:rPr>
-          <w:rStyle w:val="Strong"/>
+          <w:rFonts w:ascii="Times New Roman" w:eastAsia="Times New Roman" w:hAnsi="Times New Roman" w:cs="Times New Roman"/>
+          <w:b/>
+          <w:bCs/>
+          <w:sz w:val="24"/>
+          <w:szCs w:val="24"/>
         </w:rPr>
         <w:t>updateWarehouse</w:t>
       </w:r>
       <w:proofErr w:type="spellEnd"/>
       <w:r>
+        <w:rPr>
+          <w:rFonts w:ascii="Times New Roman" w:eastAsia="Times New Roman" w:hAnsi="Times New Roman" w:cs="Times New Roman"/>
+          <w:sz w:val="24"/>
+          <w:szCs w:val="24"/>
+        </w:rPr>
         <w:t xml:space="preserve"> — Modify warehouse information.</w:t>
       </w:r>
     </w:p>
     <w:p>
       <w:pPr>
-        <w:pStyle w:val="NormalWeb"/>
+        <w:pStyle w:val="ListParagraph"/>
         <w:numPr>
           <w:ilvl w:val="0"/>
           <w:numId w:val="8"/>
         </w:numPr>
-      </w:pPr>
-      <w:r>
-        <w:rPr>
-          <w:rStyle w:val="Strong"/>
+        <w:spacing w:before="100" w:beforeAutospacing="1" w:after="100" w:afterAutospacing="1" w:line="240" w:lineRule="auto"/>
+        <w:rPr>
+          <w:rFonts w:ascii="Times New Roman" w:eastAsia="Times New Roman" w:hAnsi="Times New Roman" w:cs="Times New Roman"/>
+          <w:sz w:val="24"/>
+          <w:szCs w:val="24"/>
+        </w:rPr>
+      </w:pPr>
+      <w:r>
+        <w:rPr>
+          <w:rFonts w:ascii="Times New Roman" w:eastAsia="Times New Roman" w:hAnsi="Times New Roman" w:cs="Times New Roman"/>
+          <w:b/>
+          <w:bCs/>
+          <w:sz w:val="24"/>
+          <w:szCs w:val="24"/>
         </w:rPr>
         <w:t>DELETE /</w:t>
       </w:r>
       <w:proofErr w:type="spellStart"/>
       <w:r>
         <w:rPr>
-          <w:rStyle w:val="Strong"/>
+          <w:rFonts w:ascii="Times New Roman" w:eastAsia="Times New Roman" w:hAnsi="Times New Roman" w:cs="Times New Roman"/>
+          <w:b/>
+          <w:bCs/>
+          <w:sz w:val="24"/>
+          <w:szCs w:val="24"/>
         </w:rPr>
         <w:t>deleteWarehouse</w:t>
       </w:r>
       <w:proofErr w:type="spellEnd"/>
       <w:r>
+        <w:rPr>
+          <w:rFonts w:ascii="Times New Roman" w:eastAsia="Times New Roman" w:hAnsi="Times New Roman" w:cs="Times New Roman"/>
+          <w:sz w:val="24"/>
+          <w:szCs w:val="24"/>
+        </w:rPr>
         <w:t xml:space="preserve"> — Remove a warehouse record.</w:t>
       </w:r>
     </w:p>
@@ -505,6 +615,7 @@
     </w:p>
     <w:p>
       <w:pPr>
+        <w:pStyle w:val="ListParagraph"/>
         <w:numPr>
           <w:ilvl w:val="0"/>
           <w:numId w:val="8"/>
@@ -549,6 +660,7 @@
     </w:p>
     <w:p>
       <w:pPr>
+        <w:pStyle w:val="ListParagraph"/>
         <w:numPr>
           <w:ilvl w:val="0"/>
           <w:numId w:val="8"/>
@@ -588,11 +700,12 @@
           <w:sz w:val="24"/>
           <w:szCs w:val="24"/>
         </w:rPr>
-        <w:t xml:space="preserve"> — Retrieve a single product’s details.</w:t>
-      </w:r>
-    </w:p>
-    <w:p>
-      <w:pPr>
+        <w:t xml:space="preserve"> — Retrieve a single product’s details by ID.</w:t>
+      </w:r>
+    </w:p>
+    <w:p>
+      <w:pPr>
+        <w:pStyle w:val="ListParagraph"/>
         <w:numPr>
           <w:ilvl w:val="0"/>
           <w:numId w:val="8"/>
@@ -637,6 +750,7 @@
     </w:p>
     <w:p>
       <w:pPr>
+        <w:pStyle w:val="ListParagraph"/>
         <w:numPr>
           <w:ilvl w:val="0"/>
           <w:numId w:val="8"/>
@@ -682,30 +796,137 @@
     </w:p>
     <w:p>
       <w:pPr>
-        <w:pStyle w:val="NormalWeb"/>
+        <w:pStyle w:val="ListParagraph"/>
         <w:numPr>
           <w:ilvl w:val="0"/>
           <w:numId w:val="8"/>
         </w:numPr>
-      </w:pPr>
-      <w:r>
-        <w:rPr>
+        <w:spacing w:before="100" w:beforeAutospacing="1" w:after="100" w:afterAutospacing="1" w:line="240" w:lineRule="auto"/>
+        <w:rPr>
+          <w:rFonts w:ascii="Times New Roman" w:eastAsia="Times New Roman" w:hAnsi="Times New Roman" w:cs="Times New Roman"/>
+          <w:sz w:val="24"/>
+          <w:szCs w:val="24"/>
+        </w:rPr>
+      </w:pPr>
+      <w:r>
+        <w:rPr>
+          <w:rFonts w:ascii="Times New Roman" w:eastAsia="Times New Roman" w:hAnsi="Times New Roman" w:cs="Times New Roman"/>
           <w:b/>
           <w:bCs/>
+          <w:sz w:val="24"/>
+          <w:szCs w:val="24"/>
         </w:rPr>
         <w:t>DELETE /</w:t>
       </w:r>
       <w:proofErr w:type="spellStart"/>
       <w:r>
         <w:rPr>
+          <w:rFonts w:ascii="Times New Roman" w:eastAsia="Times New Roman" w:hAnsi="Times New Roman" w:cs="Times New Roman"/>
           <w:b/>
           <w:bCs/>
+          <w:sz w:val="24"/>
+          <w:szCs w:val="24"/>
         </w:rPr>
         <w:t>deleteProduct</w:t>
       </w:r>
       <w:proofErr w:type="spellEnd"/>
       <w:r>
+        <w:rPr>
+          <w:rFonts w:ascii="Times New Roman" w:eastAsia="Times New Roman" w:hAnsi="Times New Roman" w:cs="Times New Roman"/>
+          <w:sz w:val="24"/>
+          <w:szCs w:val="24"/>
+        </w:rPr>
         <w:t xml:space="preserve"> — Remove a product.</w:t>
+      </w:r>
+    </w:p>
+    <w:p>
+      <w:pPr>
+        <w:pStyle w:val="ListParagraph"/>
+        <w:numPr>
+          <w:ilvl w:val="0"/>
+          <w:numId w:val="8"/>
+        </w:numPr>
+        <w:spacing w:before="100" w:beforeAutospacing="1" w:after="100" w:afterAutospacing="1" w:line="240" w:lineRule="auto"/>
+        <w:rPr>
+          <w:rFonts w:ascii="Times New Roman" w:eastAsia="Times New Roman" w:hAnsi="Times New Roman" w:cs="Times New Roman"/>
+          <w:sz w:val="24"/>
+          <w:szCs w:val="24"/>
+        </w:rPr>
+      </w:pPr>
+      <w:r>
+        <w:rPr>
+          <w:rFonts w:ascii="Times New Roman" w:eastAsia="Times New Roman" w:hAnsi="Times New Roman" w:cs="Times New Roman"/>
+          <w:b/>
+          <w:bCs/>
+          <w:sz w:val="24"/>
+          <w:szCs w:val="24"/>
+        </w:rPr>
+        <w:t>GET /</w:t>
+      </w:r>
+      <w:proofErr w:type="spellStart"/>
+      <w:r>
+        <w:rPr>
+          <w:rFonts w:ascii="Times New Roman" w:eastAsia="Times New Roman" w:hAnsi="Times New Roman" w:cs="Times New Roman"/>
+          <w:b/>
+          <w:bCs/>
+          <w:sz w:val="24"/>
+          <w:szCs w:val="24"/>
+        </w:rPr>
+        <w:t>getProductsByCategory</w:t>
+      </w:r>
+      <w:proofErr w:type="spellEnd"/>
+      <w:r>
+        <w:rPr>
+          <w:rFonts w:ascii="Times New Roman" w:eastAsia="Times New Roman" w:hAnsi="Times New Roman" w:cs="Times New Roman"/>
+          <w:sz w:val="24"/>
+          <w:szCs w:val="24"/>
+        </w:rPr>
+        <w:t xml:space="preserve"> — List products filtered by category.</w:t>
+      </w:r>
+    </w:p>
+    <w:p>
+      <w:pPr>
+        <w:pStyle w:val="ListParagraph"/>
+        <w:numPr>
+          <w:ilvl w:val="0"/>
+          <w:numId w:val="8"/>
+        </w:numPr>
+        <w:spacing w:before="100" w:beforeAutospacing="1" w:after="100" w:afterAutospacing="1" w:line="240" w:lineRule="auto"/>
+        <w:rPr>
+          <w:rFonts w:ascii="Times New Roman" w:eastAsia="Times New Roman" w:hAnsi="Times New Roman" w:cs="Times New Roman"/>
+          <w:sz w:val="24"/>
+          <w:szCs w:val="24"/>
+        </w:rPr>
+      </w:pPr>
+      <w:r>
+        <w:rPr>
+          <w:rFonts w:ascii="Times New Roman" w:eastAsia="Times New Roman" w:hAnsi="Times New Roman" w:cs="Times New Roman"/>
+          <w:b/>
+          <w:bCs/>
+          <w:sz w:val="24"/>
+          <w:szCs w:val="24"/>
+        </w:rPr>
+        <w:t>GET /</w:t>
+      </w:r>
+      <w:proofErr w:type="spellStart"/>
+      <w:r>
+        <w:rPr>
+          <w:rFonts w:ascii="Times New Roman" w:eastAsia="Times New Roman" w:hAnsi="Times New Roman" w:cs="Times New Roman"/>
+          <w:b/>
+          <w:bCs/>
+          <w:sz w:val="24"/>
+          <w:szCs w:val="24"/>
+        </w:rPr>
+        <w:t>getProductsByPriceRange</w:t>
+      </w:r>
+      <w:proofErr w:type="spellEnd"/>
+      <w:r>
+        <w:rPr>
+          <w:rFonts w:ascii="Times New Roman" w:eastAsia="Times New Roman" w:hAnsi="Times New Roman" w:cs="Times New Roman"/>
+          <w:sz w:val="24"/>
+          <w:szCs w:val="24"/>
+        </w:rPr>
+        <w:t xml:space="preserve"> — Retrieve products within a specific price range.</w:t>
       </w:r>
     </w:p>
     <w:p>
@@ -737,54 +958,97 @@
     </w:p>
     <w:p>
       <w:pPr>
-        <w:pStyle w:val="NormalWeb"/>
+        <w:pStyle w:val="ListParagraph"/>
         <w:numPr>
           <w:ilvl w:val="0"/>
           <w:numId w:val="8"/>
         </w:numPr>
-      </w:pPr>
-      <w:r>
-        <w:rPr>
-          <w:rStyle w:val="Strong"/>
+        <w:spacing w:before="100" w:beforeAutospacing="1" w:after="100" w:afterAutospacing="1" w:line="240" w:lineRule="auto"/>
+        <w:rPr>
+          <w:rFonts w:ascii="Times New Roman" w:eastAsia="Times New Roman" w:hAnsi="Times New Roman" w:cs="Times New Roman"/>
+          <w:sz w:val="24"/>
+          <w:szCs w:val="24"/>
+        </w:rPr>
+      </w:pPr>
+      <w:r>
+        <w:rPr>
+          <w:rFonts w:ascii="Times New Roman" w:eastAsia="Times New Roman" w:hAnsi="Times New Roman" w:cs="Times New Roman"/>
+          <w:b/>
+          <w:bCs/>
+          <w:sz w:val="24"/>
+          <w:szCs w:val="24"/>
         </w:rPr>
         <w:t>POST /restock</w:t>
       </w:r>
       <w:r>
+        <w:rPr>
+          <w:rFonts w:ascii="Times New Roman" w:eastAsia="Times New Roman" w:hAnsi="Times New Roman" w:cs="Times New Roman"/>
+          <w:sz w:val="24"/>
+          <w:szCs w:val="24"/>
+        </w:rPr>
         <w:t xml:space="preserve"> — Add quantity to stock and log it as an </w:t>
       </w:r>
       <w:r>
         <w:rPr>
-          <w:rStyle w:val="Strong"/>
+          <w:rFonts w:ascii="Times New Roman" w:eastAsia="Times New Roman" w:hAnsi="Times New Roman" w:cs="Times New Roman"/>
+          <w:b/>
+          <w:bCs/>
+          <w:sz w:val="24"/>
+          <w:szCs w:val="24"/>
         </w:rPr>
         <w:t>INBOUND</w:t>
       </w:r>
       <w:r>
+        <w:rPr>
+          <w:rFonts w:ascii="Times New Roman" w:eastAsia="Times New Roman" w:hAnsi="Times New Roman" w:cs="Times New Roman"/>
+          <w:sz w:val="24"/>
+          <w:szCs w:val="24"/>
+        </w:rPr>
         <w:t xml:space="preserve"> change.</w:t>
       </w:r>
     </w:p>
     <w:p>
       <w:pPr>
-        <w:pStyle w:val="NormalWeb"/>
+        <w:pStyle w:val="ListParagraph"/>
         <w:numPr>
           <w:ilvl w:val="0"/>
           <w:numId w:val="8"/>
         </w:numPr>
-      </w:pPr>
-      <w:r>
-        <w:rPr>
-          <w:rStyle w:val="Strong"/>
+        <w:spacing w:before="100" w:beforeAutospacing="1" w:after="100" w:afterAutospacing="1" w:line="240" w:lineRule="auto"/>
+        <w:rPr>
+          <w:rFonts w:ascii="Times New Roman" w:eastAsia="Times New Roman" w:hAnsi="Times New Roman" w:cs="Times New Roman"/>
+          <w:sz w:val="24"/>
+          <w:szCs w:val="24"/>
+        </w:rPr>
+      </w:pPr>
+      <w:r>
+        <w:rPr>
+          <w:rFonts w:ascii="Times New Roman" w:eastAsia="Times New Roman" w:hAnsi="Times New Roman" w:cs="Times New Roman"/>
+          <w:b/>
+          <w:bCs/>
+          <w:sz w:val="24"/>
+          <w:szCs w:val="24"/>
         </w:rPr>
         <w:t>GET /</w:t>
       </w:r>
       <w:proofErr w:type="spellStart"/>
       <w:r>
         <w:rPr>
-          <w:rStyle w:val="Strong"/>
+          <w:rFonts w:ascii="Times New Roman" w:eastAsia="Times New Roman" w:hAnsi="Times New Roman" w:cs="Times New Roman"/>
+          <w:b/>
+          <w:bCs/>
+          <w:sz w:val="24"/>
+          <w:szCs w:val="24"/>
         </w:rPr>
         <w:t>getTotalStockByProductId</w:t>
       </w:r>
       <w:proofErr w:type="spellEnd"/>
       <w:r>
+        <w:rPr>
+          <w:rFonts w:ascii="Times New Roman" w:eastAsia="Times New Roman" w:hAnsi="Times New Roman" w:cs="Times New Roman"/>
+          <w:sz w:val="24"/>
+          <w:szCs w:val="24"/>
+        </w:rPr>
         <w:t xml:space="preserve"> — Check total stock quantity for a product.</w:t>
       </w:r>
     </w:p>
@@ -838,7 +1102,16 @@
       </w:r>
       <w:proofErr w:type="spellEnd"/>
       <w:r>
-        <w:t xml:space="preserve"> — Deduct product quantity from warehouse (OUTBOUND).</w:t>
+        <w:t xml:space="preserve"> — Deduct product quantity from warehouse (</w:t>
+      </w:r>
+      <w:r>
+        <w:rPr>
+          <w:rStyle w:val="Strong"/>
+        </w:rPr>
+        <w:t>OUTBOUND</w:t>
+      </w:r>
+      <w:r>
+        <w:t>).</w:t>
       </w:r>
     </w:p>
     <w:p>
@@ -864,112 +1137,16 @@
       </w:r>
       <w:proofErr w:type="spellEnd"/>
       <w:r>
-        <w:t xml:space="preserve"> — Add returned items back to warehouse stock (INBOUND).</w:t>
-      </w:r>
-    </w:p>
-    <w:p>
-      <w:pPr>
-        <w:pStyle w:val="Heading4"/>
-        <w:rPr>
-          <w:rFonts w:ascii="Times New Roman" w:hAnsi="Times New Roman" w:cs="Times New Roman"/>
-          <w:i w:val="0"/>
-          <w:iCs w:val="0"/>
-          <w:color w:val="auto"/>
-          <w:sz w:val="24"/>
-          <w:szCs w:val="24"/>
-        </w:rPr>
-      </w:pPr>
+        <w:t xml:space="preserve"> — Add returned items back to warehouse stock (</w:t>
+      </w:r>
       <w:r>
         <w:rPr>
           <w:rStyle w:val="Strong"/>
-          <w:rFonts w:ascii="Times New Roman" w:hAnsi="Times New Roman" w:cs="Times New Roman"/>
-          <w:b w:val="0"/>
-          <w:bCs w:val="0"/>
-          <w:i w:val="0"/>
-          <w:iCs w:val="0"/>
-          <w:color w:val="auto"/>
-          <w:sz w:val="24"/>
-          <w:szCs w:val="24"/>
-        </w:rPr>
-        <w:t>Queries</w:t>
-      </w:r>
-    </w:p>
-    <w:p>
-      <w:pPr>
-        <w:pStyle w:val="NormalWeb"/>
-        <w:numPr>
-          <w:ilvl w:val="0"/>
-          <w:numId w:val="8"/>
-        </w:numPr>
-      </w:pPr>
-      <w:r>
-        <w:rPr>
-          <w:rStyle w:val="Strong"/>
-        </w:rPr>
-        <w:t>GET /</w:t>
-      </w:r>
-      <w:proofErr w:type="spellStart"/>
-      <w:r>
-        <w:rPr>
-          <w:rStyle w:val="Strong"/>
-        </w:rPr>
-        <w:t>getLowStockProducts</w:t>
-      </w:r>
-      <w:proofErr w:type="spellEnd"/>
-      <w:r>
-        <w:t xml:space="preserve"> — Retrieve products with stock below the threshold.</w:t>
-      </w:r>
-    </w:p>
-    <w:p>
-      <w:pPr>
-        <w:pStyle w:val="NormalWeb"/>
-        <w:numPr>
-          <w:ilvl w:val="0"/>
-          <w:numId w:val="8"/>
-        </w:numPr>
-      </w:pPr>
-      <w:r>
-        <w:rPr>
-          <w:rStyle w:val="Strong"/>
-        </w:rPr>
-        <w:t>GET /</w:t>
-      </w:r>
-      <w:proofErr w:type="spellStart"/>
-      <w:r>
-        <w:rPr>
-          <w:rStyle w:val="Strong"/>
-        </w:rPr>
-        <w:t>getProductsByCategory</w:t>
-      </w:r>
-      <w:proofErr w:type="spellEnd"/>
-      <w:r>
-        <w:t xml:space="preserve"> — List products filtered by category.</w:t>
-      </w:r>
-    </w:p>
-    <w:p>
-      <w:pPr>
-        <w:pStyle w:val="NormalWeb"/>
-        <w:numPr>
-          <w:ilvl w:val="0"/>
-          <w:numId w:val="8"/>
-        </w:numPr>
-      </w:pPr>
-      <w:r>
-        <w:rPr>
-          <w:rStyle w:val="Strong"/>
-        </w:rPr>
-        <w:t>GET /</w:t>
-      </w:r>
-      <w:proofErr w:type="spellStart"/>
-      <w:r>
-        <w:rPr>
-          <w:rStyle w:val="Strong"/>
-        </w:rPr>
-        <w:t>getProductsByPriceRange</w:t>
-      </w:r>
-      <w:proofErr w:type="spellEnd"/>
-      <w:r>
-        <w:t xml:space="preserve"> — Retrieve products within specific price limits.</w:t>
+        </w:rPr>
+        <w:t>INBOUND</w:t>
+      </w:r>
+      <w:r>
+        <w:t>).</w:t>
       </w:r>
     </w:p>
     <w:p>
@@ -1250,7 +1427,6 @@
         <w:pStyle w:val="Heading3"/>
       </w:pPr>
       <w:r>
-        <w:lastRenderedPageBreak/>
         <w:t>6</w:t>
       </w:r>
       <w:r>
@@ -1288,10 +1464,11 @@
           <w:sz w:val="20"/>
           <w:szCs w:val="20"/>
         </w:rPr>
+        <w:lastRenderedPageBreak/>
         <w:drawing>
-          <wp:inline distT="0" distB="0" distL="0" distR="0" wp14:anchorId="740CF155" wp14:editId="117E2EAE">
-            <wp:extent cx="5943600" cy="5368290"/>
-            <wp:effectExtent l="0" t="0" r="0" b="3810"/>
+          <wp:inline distT="0" distB="0" distL="0" distR="0" wp14:anchorId="740CF155" wp14:editId="69EBF65E">
+            <wp:extent cx="5943600" cy="4785360"/>
+            <wp:effectExtent l="0" t="0" r="0" b="0"/>
             <wp:docPr id="2" name="Picture 2"/>
             <wp:cNvGraphicFramePr>
               <a:graphicFrameLocks xmlns:a="http://schemas.openxmlformats.org/drawingml/2006/main" noChangeAspect="1"/>
@@ -1318,7 +1495,7 @@
                   <pic:spPr>
                     <a:xfrm>
                       <a:off x="0" y="0"/>
-                      <a:ext cx="5943600" cy="5368290"/>
+                      <a:ext cx="5943600" cy="4785360"/>
                     </a:xfrm>
                     <a:prstGeom prst="rect">
                       <a:avLst/>
@@ -1336,35 +1513,31 @@
         <w:pStyle w:val="Heading3"/>
       </w:pPr>
       <w:r>
-        <w:t>7</w:t>
-      </w:r>
-      <w:r>
-        <w:t xml:space="preserve">. </w:t>
-      </w:r>
-      <w:r>
-        <w:t>ERD</w:t>
-      </w:r>
-    </w:p>
-    <w:p>
-      <w:pPr>
-        <w:rPr>
-          <w:rFonts w:ascii="Times New Roman" w:hAnsi="Times New Roman" w:cs="Times New Roman"/>
-          <w:sz w:val="20"/>
-          <w:szCs w:val="20"/>
-        </w:rPr>
-      </w:pPr>
-      <w:r>
-        <w:rPr>
-          <w:rFonts w:ascii="Times New Roman" w:hAnsi="Times New Roman" w:cs="Times New Roman"/>
+        <w:rPr>
           <w:noProof/>
           <w:sz w:val="20"/>
           <w:szCs w:val="20"/>
         </w:rPr>
-        <w:lastRenderedPageBreak/>
         <w:drawing>
-          <wp:inline distT="0" distB="0" distL="0" distR="0" wp14:anchorId="24BCAEDD" wp14:editId="301AF776">
-            <wp:extent cx="5943600" cy="3329305"/>
-            <wp:effectExtent l="0" t="0" r="0" b="4445"/>
+          <wp:anchor distT="0" distB="0" distL="114300" distR="114300" simplePos="0" relativeHeight="251659264" behindDoc="1" locked="0" layoutInCell="1" allowOverlap="1" wp14:anchorId="24BCAEDD" wp14:editId="77F802DF">
+            <wp:simplePos x="0" y="0"/>
+            <wp:positionH relativeFrom="column">
+              <wp:posOffset>0</wp:posOffset>
+            </wp:positionH>
+            <wp:positionV relativeFrom="paragraph">
+              <wp:posOffset>356235</wp:posOffset>
+            </wp:positionV>
+            <wp:extent cx="5943600" cy="3535680"/>
+            <wp:effectExtent l="0" t="0" r="0" b="7620"/>
+            <wp:wrapThrough wrapText="bothSides">
+              <wp:wrapPolygon edited="0">
+                <wp:start x="0" y="0"/>
+                <wp:lineTo x="0" y="21530"/>
+                <wp:lineTo x="21531" y="21530"/>
+                <wp:lineTo x="21531" y="0"/>
+                <wp:lineTo x="0" y="0"/>
+              </wp:wrapPolygon>
+            </wp:wrapThrough>
             <wp:docPr id="4" name="Picture 4"/>
             <wp:cNvGraphicFramePr>
               <a:graphicFrameLocks xmlns:a="http://schemas.openxmlformats.org/drawingml/2006/main" noChangeAspect="1"/>
@@ -1377,7 +1550,13 @@
                     <pic:cNvPicPr/>
                   </pic:nvPicPr>
                   <pic:blipFill>
-                    <a:blip r:embed="rId7"/>
+                    <a:blip r:embed="rId7">
+                      <a:extLst>
+                        <a:ext uri="{28A0092B-C50C-407E-A947-70E740481C1C}">
+                          <a14:useLocalDpi xmlns:a14="http://schemas.microsoft.com/office/drawing/2010/main" val="0"/>
+                        </a:ext>
+                      </a:extLst>
+                    </a:blip>
                     <a:stretch>
                       <a:fillRect/>
                     </a:stretch>
@@ -1385,7 +1564,7 @@
                   <pic:spPr>
                     <a:xfrm>
                       <a:off x="0" y="0"/>
-                      <a:ext cx="5943600" cy="3329305"/>
+                      <a:ext cx="5943600" cy="3535680"/>
                     </a:xfrm>
                     <a:prstGeom prst="rect">
                       <a:avLst/>
@@ -1394,58 +1573,25 @@
                 </pic:pic>
               </a:graphicData>
             </a:graphic>
-          </wp:inline>
+            <wp14:sizeRelV relativeFrom="margin">
+              <wp14:pctHeight>0</wp14:pctHeight>
+            </wp14:sizeRelV>
+          </wp:anchor>
         </w:drawing>
       </w:r>
-    </w:p>
-    <w:p>
-      <w:pPr>
-        <w:pStyle w:val="Heading3"/>
-      </w:pPr>
-      <w:r>
-        <w:t>8</w:t>
+      <w:r>
+        <w:t>7</w:t>
       </w:r>
       <w:r>
         <w:t xml:space="preserve">. </w:t>
       </w:r>
       <w:r>
-        <w:rPr>
-          <w:rStyle w:val="Strong"/>
-          <w:b/>
-          <w:bCs/>
-        </w:rPr>
-        <w:t>Demo screenshots</w:t>
-      </w:r>
-    </w:p>
-    <w:p>
-      <w:pPr>
-        <w:rPr>
-          <w:rFonts w:ascii="Times New Roman" w:hAnsi="Times New Roman" w:cs="Times New Roman"/>
-          <w:sz w:val="20"/>
-          <w:szCs w:val="20"/>
-        </w:rPr>
-      </w:pPr>
-    </w:p>
-    <w:p>
-      <w:pPr>
-        <w:pStyle w:val="Heading3"/>
-      </w:pPr>
-      <w:r>
-        <w:t>9. Conclusion</w:t>
-      </w:r>
-    </w:p>
-    <w:p>
-      <w:pPr>
-        <w:rPr>
-          <w:rFonts w:ascii="Times New Roman" w:hAnsi="Times New Roman" w:cs="Times New Roman"/>
-          <w:sz w:val="20"/>
-          <w:szCs w:val="20"/>
-        </w:rPr>
-      </w:pPr>
+        <w:t>ERD</w:t>
+      </w:r>
     </w:p>
     <w:sectPr>
       <w:pgSz w:w="12240" w:h="15840"/>
-      <w:pgMar w:top="900" w:right="1440" w:bottom="1440" w:left="1440" w:header="720" w:footer="720" w:gutter="0"/>
+      <w:pgMar w:top="900" w:right="1440" w:bottom="1080" w:left="1440" w:header="720" w:footer="720" w:gutter="0"/>
       <w:cols w:space="720"/>
       <w:docGrid w:linePitch="360"/>
     </w:sectPr>
@@ -1456,6 +1602,155 @@
 <file path=word/numbering.xml><?xml version="1.0" encoding="utf-8"?>
 <w:numbering xmlns:wpc="http://schemas.microsoft.com/office/word/2010/wordprocessingCanvas" xmlns:cx="http://schemas.microsoft.com/office/drawing/2014/chartex" xmlns:cx1="http://schemas.microsoft.com/office/drawing/2015/9/8/chartex" xmlns:cx2="http://schemas.microsoft.com/office/drawing/2015/10/21/chartex" xmlns:cx3="http://schemas.microsoft.com/office/drawing/2016/5/9/chartex" xmlns:cx4="http://schemas.microsoft.com/office/drawing/2016/5/10/chartex" xmlns:cx5="http://schemas.microsoft.com/office/drawing/2016/5/11/chartex" xmlns:cx6="http://schemas.microsoft.com/office/drawing/2016/5/12/chartex" xmlns:cx7="http://schemas.microsoft.com/office/drawing/2016/5/13/chartex" xmlns:cx8="http://schemas.microsoft.com/office/drawing/2016/5/14/chartex" xmlns:mc="http://schemas.openxmlformats.org/markup-compatibility/2006" xmlns:aink="http://schemas.microsoft.com/office/drawing/2016/ink" xmlns:am3d="http://schemas.microsoft.com/office/drawing/2017/model3d" xmlns:o="urn:schemas-microsoft-com:office:office" xmlns:r="http://schemas.openxmlformats.org/officeDocument/2006/relationships" xmlns:m="http://schemas.openxmlformats.org/officeDocument/2006/math" xmlns:v="urn:schemas-microsoft-com:vml" xmlns:wp14="http://schemas.microsoft.com/office/word/2010/wordprocessingDrawing" xmlns:wp="http://schemas.openxmlformats.org/drawingml/2006/wordprocessingDrawing" xmlns:w10="urn:schemas-microsoft-com:office:word" xmlns:w="http://schemas.openxmlformats.org/wordprocessingml/2006/main" xmlns:w14="http://schemas.microsoft.com/office/word/2010/wordml" xmlns:w15="http://schemas.microsoft.com/office/word/2012/wordml" xmlns:w16cex="http://schemas.microsoft.com/office/word/2018/wordml/cex" xmlns:w16cid="http://schemas.microsoft.com/office/word/2016/wordml/cid" xmlns:w16="http://schemas.microsoft.com/office/word/2018/wordml" xmlns:w16se="http://schemas.microsoft.com/office/word/2015/wordml/symex" xmlns:wpg="http://schemas.microsoft.com/office/word/2010/wordprocessingGroup" xmlns:wpi="http://schemas.microsoft.com/office/word/2010/wordprocessingInk" xmlns:wne="http://schemas.microsoft.com/office/word/2006/wordml" xmlns:wps="http://schemas.microsoft.com/office/word/2010/wordprocessingShape" mc:Ignorable="w14 w15 w16se w16cid w16 w16cex wp14">
   <w:abstractNum w:abstractNumId="0" w15:restartNumberingAfterBreak="0">
+    <w:nsid w:val="05EC56A5"/>
+    <w:multiLevelType w:val="multilevel"/>
+    <w:tmpl w:val="8270936C"/>
+    <w:lvl w:ilvl="0">
+      <w:start w:val="1"/>
+      <w:numFmt w:val="bullet"/>
+      <w:lvlText w:val=""/>
+      <w:lvlJc w:val="left"/>
+      <w:pPr>
+        <w:tabs>
+          <w:tab w:val="num" w:pos="720"/>
+        </w:tabs>
+        <w:ind w:left="720" w:hanging="360"/>
+      </w:pPr>
+      <w:rPr>
+        <w:rFonts w:ascii="Symbol" w:hAnsi="Symbol" w:hint="default"/>
+        <w:sz w:val="20"/>
+      </w:rPr>
+    </w:lvl>
+    <w:lvl w:ilvl="1" w:tentative="1">
+      <w:start w:val="1"/>
+      <w:numFmt w:val="bullet"/>
+      <w:lvlText w:val="o"/>
+      <w:lvlJc w:val="left"/>
+      <w:pPr>
+        <w:tabs>
+          <w:tab w:val="num" w:pos="1440"/>
+        </w:tabs>
+        <w:ind w:left="1440" w:hanging="360"/>
+      </w:pPr>
+      <w:rPr>
+        <w:rFonts w:ascii="Courier New" w:hAnsi="Courier New" w:hint="default"/>
+        <w:sz w:val="20"/>
+      </w:rPr>
+    </w:lvl>
+    <w:lvl w:ilvl="2" w:tentative="1">
+      <w:start w:val="1"/>
+      <w:numFmt w:val="bullet"/>
+      <w:lvlText w:val=""/>
+      <w:lvlJc w:val="left"/>
+      <w:pPr>
+        <w:tabs>
+          <w:tab w:val="num" w:pos="2160"/>
+        </w:tabs>
+        <w:ind w:left="2160" w:hanging="360"/>
+      </w:pPr>
+      <w:rPr>
+        <w:rFonts w:ascii="Wingdings" w:hAnsi="Wingdings" w:hint="default"/>
+        <w:sz w:val="20"/>
+      </w:rPr>
+    </w:lvl>
+    <w:lvl w:ilvl="3" w:tentative="1">
+      <w:start w:val="1"/>
+      <w:numFmt w:val="bullet"/>
+      <w:lvlText w:val=""/>
+      <w:lvlJc w:val="left"/>
+      <w:pPr>
+        <w:tabs>
+          <w:tab w:val="num" w:pos="2880"/>
+        </w:tabs>
+        <w:ind w:left="2880" w:hanging="360"/>
+      </w:pPr>
+      <w:rPr>
+        <w:rFonts w:ascii="Wingdings" w:hAnsi="Wingdings" w:hint="default"/>
+        <w:sz w:val="20"/>
+      </w:rPr>
+    </w:lvl>
+    <w:lvl w:ilvl="4" w:tentative="1">
+      <w:start w:val="1"/>
+      <w:numFmt w:val="bullet"/>
+      <w:lvlText w:val=""/>
+      <w:lvlJc w:val="left"/>
+      <w:pPr>
+        <w:tabs>
+          <w:tab w:val="num" w:pos="3600"/>
+        </w:tabs>
+        <w:ind w:left="3600" w:hanging="360"/>
+      </w:pPr>
+      <w:rPr>
+        <w:rFonts w:ascii="Wingdings" w:hAnsi="Wingdings" w:hint="default"/>
+        <w:sz w:val="20"/>
+      </w:rPr>
+    </w:lvl>
+    <w:lvl w:ilvl="5" w:tentative="1">
+      <w:start w:val="1"/>
+      <w:numFmt w:val="bullet"/>
+      <w:lvlText w:val=""/>
+      <w:lvlJc w:val="left"/>
+      <w:pPr>
+        <w:tabs>
+          <w:tab w:val="num" w:pos="4320"/>
+        </w:tabs>
+        <w:ind w:left="4320" w:hanging="360"/>
+      </w:pPr>
+      <w:rPr>
+        <w:rFonts w:ascii="Wingdings" w:hAnsi="Wingdings" w:hint="default"/>
+        <w:sz w:val="20"/>
+      </w:rPr>
+    </w:lvl>
+    <w:lvl w:ilvl="6" w:tentative="1">
+      <w:start w:val="1"/>
+      <w:numFmt w:val="bullet"/>
+      <w:lvlText w:val=""/>
+      <w:lvlJc w:val="left"/>
+      <w:pPr>
+        <w:tabs>
+          <w:tab w:val="num" w:pos="5040"/>
+        </w:tabs>
+        <w:ind w:left="5040" w:hanging="360"/>
+      </w:pPr>
+      <w:rPr>
+        <w:rFonts w:ascii="Wingdings" w:hAnsi="Wingdings" w:hint="default"/>
+        <w:sz w:val="20"/>
+      </w:rPr>
+    </w:lvl>
+    <w:lvl w:ilvl="7" w:tentative="1">
+      <w:start w:val="1"/>
+      <w:numFmt w:val="bullet"/>
+      <w:lvlText w:val=""/>
+      <w:lvlJc w:val="left"/>
+      <w:pPr>
+        <w:tabs>
+          <w:tab w:val="num" w:pos="5760"/>
+        </w:tabs>
+        <w:ind w:left="5760" w:hanging="360"/>
+      </w:pPr>
+      <w:rPr>
+        <w:rFonts w:ascii="Wingdings" w:hAnsi="Wingdings" w:hint="default"/>
+        <w:sz w:val="20"/>
+      </w:rPr>
+    </w:lvl>
+    <w:lvl w:ilvl="8" w:tentative="1">
+      <w:start w:val="1"/>
+      <w:numFmt w:val="bullet"/>
+      <w:lvlText w:val=""/>
+      <w:lvlJc w:val="left"/>
+      <w:pPr>
+        <w:tabs>
+          <w:tab w:val="num" w:pos="6480"/>
+        </w:tabs>
+        <w:ind w:left="6480" w:hanging="360"/>
+      </w:pPr>
+      <w:rPr>
+        <w:rFonts w:ascii="Wingdings" w:hAnsi="Wingdings" w:hint="default"/>
+        <w:sz w:val="20"/>
+      </w:rPr>
+    </w:lvl>
+  </w:abstractNum>
+  <w:abstractNum w:abstractNumId="1" w15:restartNumberingAfterBreak="0">
     <w:nsid w:val="072F3E26"/>
     <w:multiLevelType w:val="multilevel"/>
     <w:tmpl w:val="E5FA304C"/>
@@ -1572,7 +1867,7 @@
       </w:pPr>
     </w:lvl>
   </w:abstractNum>
-  <w:abstractNum w:abstractNumId="1" w15:restartNumberingAfterBreak="0">
+  <w:abstractNum w:abstractNumId="2" w15:restartNumberingAfterBreak="0">
     <w:nsid w:val="0D62154D"/>
     <w:multiLevelType w:val="multilevel"/>
     <w:tmpl w:val="D688C9C2"/>
@@ -1721,7 +2016,7 @@
       </w:rPr>
     </w:lvl>
   </w:abstractNum>
-  <w:abstractNum w:abstractNumId="2" w15:restartNumberingAfterBreak="0">
+  <w:abstractNum w:abstractNumId="3" w15:restartNumberingAfterBreak="0">
     <w:nsid w:val="2D055957"/>
     <w:multiLevelType w:val="multilevel"/>
     <w:tmpl w:val="3022F00C"/>
@@ -1870,7 +2165,7 @@
       </w:rPr>
     </w:lvl>
   </w:abstractNum>
-  <w:abstractNum w:abstractNumId="3" w15:restartNumberingAfterBreak="0">
+  <w:abstractNum w:abstractNumId="4" w15:restartNumberingAfterBreak="0">
     <w:nsid w:val="2FF3482D"/>
     <w:multiLevelType w:val="multilevel"/>
     <w:tmpl w:val="6128A362"/>
@@ -2019,7 +2314,7 @@
       </w:rPr>
     </w:lvl>
   </w:abstractNum>
-  <w:abstractNum w:abstractNumId="4" w15:restartNumberingAfterBreak="0">
+  <w:abstractNum w:abstractNumId="5" w15:restartNumberingAfterBreak="0">
     <w:nsid w:val="35BE71D3"/>
     <w:multiLevelType w:val="multilevel"/>
     <w:tmpl w:val="F2B47074"/>
@@ -2168,7 +2463,7 @@
       </w:rPr>
     </w:lvl>
   </w:abstractNum>
-  <w:abstractNum w:abstractNumId="5" w15:restartNumberingAfterBreak="0">
+  <w:abstractNum w:abstractNumId="6" w15:restartNumberingAfterBreak="0">
     <w:nsid w:val="3D1D4A08"/>
     <w:multiLevelType w:val="multilevel"/>
     <w:tmpl w:val="A4F82A46"/>
@@ -2317,7 +2612,7 @@
       </w:rPr>
     </w:lvl>
   </w:abstractNum>
-  <w:abstractNum w:abstractNumId="6" w15:restartNumberingAfterBreak="0">
+  <w:abstractNum w:abstractNumId="7" w15:restartNumberingAfterBreak="0">
     <w:nsid w:val="4EC51FDD"/>
     <w:multiLevelType w:val="multilevel"/>
     <w:tmpl w:val="41885FCC"/>
@@ -2466,7 +2761,7 @@
       </w:rPr>
     </w:lvl>
   </w:abstractNum>
-  <w:abstractNum w:abstractNumId="7" w15:restartNumberingAfterBreak="0">
+  <w:abstractNum w:abstractNumId="8" w15:restartNumberingAfterBreak="0">
     <w:nsid w:val="578250A3"/>
     <w:multiLevelType w:val="multilevel"/>
     <w:tmpl w:val="9C9C9A50"/>
@@ -2615,7 +2910,156 @@
       </w:rPr>
     </w:lvl>
   </w:abstractNum>
-  <w:abstractNum w:abstractNumId="8" w15:restartNumberingAfterBreak="0">
+  <w:abstractNum w:abstractNumId="9" w15:restartNumberingAfterBreak="0">
+    <w:nsid w:val="783139EC"/>
+    <w:multiLevelType w:val="multilevel"/>
+    <w:tmpl w:val="98D6CBE4"/>
+    <w:lvl w:ilvl="0">
+      <w:start w:val="1"/>
+      <w:numFmt w:val="bullet"/>
+      <w:lvlText w:val=""/>
+      <w:lvlJc w:val="left"/>
+      <w:pPr>
+        <w:tabs>
+          <w:tab w:val="num" w:pos="720"/>
+        </w:tabs>
+        <w:ind w:left="720" w:hanging="360"/>
+      </w:pPr>
+      <w:rPr>
+        <w:rFonts w:ascii="Symbol" w:hAnsi="Symbol" w:hint="default"/>
+        <w:sz w:val="20"/>
+      </w:rPr>
+    </w:lvl>
+    <w:lvl w:ilvl="1" w:tentative="1">
+      <w:start w:val="1"/>
+      <w:numFmt w:val="bullet"/>
+      <w:lvlText w:val="o"/>
+      <w:lvlJc w:val="left"/>
+      <w:pPr>
+        <w:tabs>
+          <w:tab w:val="num" w:pos="1440"/>
+        </w:tabs>
+        <w:ind w:left="1440" w:hanging="360"/>
+      </w:pPr>
+      <w:rPr>
+        <w:rFonts w:ascii="Courier New" w:hAnsi="Courier New" w:hint="default"/>
+        <w:sz w:val="20"/>
+      </w:rPr>
+    </w:lvl>
+    <w:lvl w:ilvl="2" w:tentative="1">
+      <w:start w:val="1"/>
+      <w:numFmt w:val="bullet"/>
+      <w:lvlText w:val=""/>
+      <w:lvlJc w:val="left"/>
+      <w:pPr>
+        <w:tabs>
+          <w:tab w:val="num" w:pos="2160"/>
+        </w:tabs>
+        <w:ind w:left="2160" w:hanging="360"/>
+      </w:pPr>
+      <w:rPr>
+        <w:rFonts w:ascii="Wingdings" w:hAnsi="Wingdings" w:hint="default"/>
+        <w:sz w:val="20"/>
+      </w:rPr>
+    </w:lvl>
+    <w:lvl w:ilvl="3" w:tentative="1">
+      <w:start w:val="1"/>
+      <w:numFmt w:val="bullet"/>
+      <w:lvlText w:val=""/>
+      <w:lvlJc w:val="left"/>
+      <w:pPr>
+        <w:tabs>
+          <w:tab w:val="num" w:pos="2880"/>
+        </w:tabs>
+        <w:ind w:left="2880" w:hanging="360"/>
+      </w:pPr>
+      <w:rPr>
+        <w:rFonts w:ascii="Wingdings" w:hAnsi="Wingdings" w:hint="default"/>
+        <w:sz w:val="20"/>
+      </w:rPr>
+    </w:lvl>
+    <w:lvl w:ilvl="4" w:tentative="1">
+      <w:start w:val="1"/>
+      <w:numFmt w:val="bullet"/>
+      <w:lvlText w:val=""/>
+      <w:lvlJc w:val="left"/>
+      <w:pPr>
+        <w:tabs>
+          <w:tab w:val="num" w:pos="3600"/>
+        </w:tabs>
+        <w:ind w:left="3600" w:hanging="360"/>
+      </w:pPr>
+      <w:rPr>
+        <w:rFonts w:ascii="Wingdings" w:hAnsi="Wingdings" w:hint="default"/>
+        <w:sz w:val="20"/>
+      </w:rPr>
+    </w:lvl>
+    <w:lvl w:ilvl="5" w:tentative="1">
+      <w:start w:val="1"/>
+      <w:numFmt w:val="bullet"/>
+      <w:lvlText w:val=""/>
+      <w:lvlJc w:val="left"/>
+      <w:pPr>
+        <w:tabs>
+          <w:tab w:val="num" w:pos="4320"/>
+        </w:tabs>
+        <w:ind w:left="4320" w:hanging="360"/>
+      </w:pPr>
+      <w:rPr>
+        <w:rFonts w:ascii="Wingdings" w:hAnsi="Wingdings" w:hint="default"/>
+        <w:sz w:val="20"/>
+      </w:rPr>
+    </w:lvl>
+    <w:lvl w:ilvl="6" w:tentative="1">
+      <w:start w:val="1"/>
+      <w:numFmt w:val="bullet"/>
+      <w:lvlText w:val=""/>
+      <w:lvlJc w:val="left"/>
+      <w:pPr>
+        <w:tabs>
+          <w:tab w:val="num" w:pos="5040"/>
+        </w:tabs>
+        <w:ind w:left="5040" w:hanging="360"/>
+      </w:pPr>
+      <w:rPr>
+        <w:rFonts w:ascii="Wingdings" w:hAnsi="Wingdings" w:hint="default"/>
+        <w:sz w:val="20"/>
+      </w:rPr>
+    </w:lvl>
+    <w:lvl w:ilvl="7" w:tentative="1">
+      <w:start w:val="1"/>
+      <w:numFmt w:val="bullet"/>
+      <w:lvlText w:val=""/>
+      <w:lvlJc w:val="left"/>
+      <w:pPr>
+        <w:tabs>
+          <w:tab w:val="num" w:pos="5760"/>
+        </w:tabs>
+        <w:ind w:left="5760" w:hanging="360"/>
+      </w:pPr>
+      <w:rPr>
+        <w:rFonts w:ascii="Wingdings" w:hAnsi="Wingdings" w:hint="default"/>
+        <w:sz w:val="20"/>
+      </w:rPr>
+    </w:lvl>
+    <w:lvl w:ilvl="8" w:tentative="1">
+      <w:start w:val="1"/>
+      <w:numFmt w:val="bullet"/>
+      <w:lvlText w:val=""/>
+      <w:lvlJc w:val="left"/>
+      <w:pPr>
+        <w:tabs>
+          <w:tab w:val="num" w:pos="6480"/>
+        </w:tabs>
+        <w:ind w:left="6480" w:hanging="360"/>
+      </w:pPr>
+      <w:rPr>
+        <w:rFonts w:ascii="Wingdings" w:hAnsi="Wingdings" w:hint="default"/>
+        <w:sz w:val="20"/>
+      </w:rPr>
+    </w:lvl>
+  </w:abstractNum>
+  <w:abstractNum w:abstractNumId="10" w15:restartNumberingAfterBreak="0">
     <w:nsid w:val="78ED617F"/>
     <w:multiLevelType w:val="multilevel"/>
     <w:tmpl w:val="1E2276B0"/>
@@ -2764,7 +3208,7 @@
       </w:rPr>
     </w:lvl>
   </w:abstractNum>
-  <w:abstractNum w:abstractNumId="9" w15:restartNumberingAfterBreak="0">
+  <w:abstractNum w:abstractNumId="11" w15:restartNumberingAfterBreak="0">
     <w:nsid w:val="79FF7A1D"/>
     <w:multiLevelType w:val="multilevel"/>
     <w:tmpl w:val="FE7A4DD0"/>
@@ -2914,34 +3358,40 @@
     </w:lvl>
   </w:abstractNum>
   <w:num w:numId="1">
+    <w:abstractNumId w:val="5"/>
+  </w:num>
+  <w:num w:numId="2">
+    <w:abstractNumId w:val="6"/>
+  </w:num>
+  <w:num w:numId="3">
+    <w:abstractNumId w:val="1"/>
+  </w:num>
+  <w:num w:numId="4">
+    <w:abstractNumId w:val="2"/>
+  </w:num>
+  <w:num w:numId="5">
+    <w:abstractNumId w:val="11"/>
+  </w:num>
+  <w:num w:numId="6">
+    <w:abstractNumId w:val="3"/>
+  </w:num>
+  <w:num w:numId="7">
+    <w:abstractNumId w:val="8"/>
+  </w:num>
+  <w:num w:numId="8">
+    <w:abstractNumId w:val="10"/>
+  </w:num>
+  <w:num w:numId="9">
     <w:abstractNumId w:val="4"/>
   </w:num>
-  <w:num w:numId="2">
-    <w:abstractNumId w:val="5"/>
+  <w:num w:numId="10">
+    <w:abstractNumId w:val="7"/>
   </w:num>
-  <w:num w:numId="3">
+  <w:num w:numId="11">
     <w:abstractNumId w:val="0"/>
   </w:num>
-  <w:num w:numId="4">
-    <w:abstractNumId w:val="1"/>
-  </w:num>
-  <w:num w:numId="5">
+  <w:num w:numId="12">
     <w:abstractNumId w:val="9"/>
-  </w:num>
-  <w:num w:numId="6">
-    <w:abstractNumId w:val="2"/>
-  </w:num>
-  <w:num w:numId="7">
-    <w:abstractNumId w:val="7"/>
-  </w:num>
-  <w:num w:numId="8">
-    <w:abstractNumId w:val="8"/>
-  </w:num>
-  <w:num w:numId="9">
-    <w:abstractNumId w:val="3"/>
-  </w:num>
-  <w:num w:numId="10">
-    <w:abstractNumId w:val="6"/>
   </w:num>
 </w:numbering>
 </file>

</xml_diff>